<commit_message>
mise à jour 15 février 2024
</commit_message>
<xml_diff>
--- a/MelaneSim/docs/chronoLeFur_2023.docx
+++ b/MelaneSim/docs/chronoLeFur_2023.docx
@@ -24,21 +24,11 @@
         <w:pStyle w:val="Titre2"/>
       </w:pPr>
       <w:r>
-        <w:t xml:space="preserve">2023.08.20 classement protocoles </w:t>
+        <w:t>2023.08.20 classement protocoles rodents</w:t>
       </w:r>
-      <w:proofErr w:type="spellStart"/>
       <w:r>
-        <w:t>rodents</w:t>
+        <w:t xml:space="preserve"> (fichiers xml</w:t>
       </w:r>
-      <w:proofErr w:type="spellEnd"/>
-      <w:r>
-        <w:t xml:space="preserve"> (fichiers </w:t>
-      </w:r>
-      <w:proofErr w:type="spellStart"/>
-      <w:r>
-        <w:t>xml</w:t>
-      </w:r>
-      <w:proofErr w:type="spellEnd"/>
       <w:r>
         <w:t xml:space="preserve"> dans melanesim.rs</w:t>
       </w:r>
@@ -55,23 +45,7 @@
         </w:numPr>
       </w:pPr>
       <w:r>
-        <w:t xml:space="preserve">Problème </w:t>
-      </w:r>
-      <w:proofErr w:type="spellStart"/>
-      <w:r>
-        <w:t>décénal</w:t>
-      </w:r>
-      <w:proofErr w:type="spellEnd"/>
-      <w:r>
-        <w:t xml:space="preserve">, plante si affichage </w:t>
-      </w:r>
-      <w:proofErr w:type="spellStart"/>
-      <w:r>
-        <w:t>rodents_map</w:t>
-      </w:r>
-      <w:proofErr w:type="spellEnd"/>
-      <w:r>
-        <w:t xml:space="preserve"> avec icones</w:t>
+        <w:t>Problème décénal, plante si affichage rodents_map avec icones</w:t>
       </w:r>
     </w:p>
     <w:p>
@@ -83,33 +57,18 @@
       </w:r>
     </w:p>
     <w:p>
-      <w:proofErr w:type="spellStart"/>
       <w:r>
-        <w:t>Bandia</w:t>
-      </w:r>
-      <w:proofErr w:type="spellEnd"/>
-      <w:r>
-        <w:t xml:space="preserve"> ok</w:t>
+        <w:t>Bandia ok</w:t>
       </w:r>
     </w:p>
     <w:p>
-      <w:proofErr w:type="spellStart"/>
       <w:r>
-        <w:t>Centenal</w:t>
-      </w:r>
-      <w:proofErr w:type="spellEnd"/>
-      <w:r>
-        <w:t xml:space="preserve"> ok</w:t>
+        <w:t>Centenal ok</w:t>
       </w:r>
     </w:p>
     <w:p>
-      <w:proofErr w:type="spellStart"/>
       <w:r>
-        <w:t>Decenal</w:t>
-      </w:r>
-      <w:proofErr w:type="spellEnd"/>
-      <w:r>
-        <w:t xml:space="preserve"> ok</w:t>
+        <w:t>Decenal ok</w:t>
       </w:r>
     </w:p>
     <w:p>
@@ -118,13 +77,8 @@
       </w:r>
     </w:p>
     <w:p>
-      <w:proofErr w:type="spellStart"/>
       <w:r>
-        <w:t>Gerbil</w:t>
-      </w:r>
-      <w:proofErr w:type="spellEnd"/>
-      <w:r>
-        <w:t xml:space="preserve"> ok</w:t>
+        <w:t>Gerbil ok</w:t>
       </w:r>
     </w:p>
     <w:p/>
@@ -235,13 +189,8 @@
         <w:t xml:space="preserve">2023.08.24 </w:t>
       </w:r>
       <w:r>
-        <w:t xml:space="preserve">Clean </w:t>
+        <w:t>Clean raster_path</w:t>
       </w:r>
-      <w:proofErr w:type="spellStart"/>
-      <w:r>
-        <w:t>raster_path</w:t>
-      </w:r>
-      <w:proofErr w:type="spellEnd"/>
     </w:p>
     <w:p>
       <w:r>
@@ -268,13 +217,20 @@
           <w:numId w:val="23"/>
         </w:numPr>
       </w:pPr>
-      <w:proofErr w:type="spellStart"/>
       <w:r>
-        <w:t>MelaneSim</w:t>
+        <w:t>MelaneSim : 1632 fichiers,   258 Mo</w:t>
       </w:r>
-      <w:proofErr w:type="spellEnd"/>
+    </w:p>
+    <w:p/>
+    <w:p>
+      <w:pPr>
+        <w:pStyle w:val="Titre3"/>
+      </w:pPr>
       <w:r>
-        <w:t> : 1632 fichiers,   258 Mo</w:t>
+        <w:t>Création du repository MelaneSim </w:t>
+      </w:r>
+      <w:r>
+        <w:sym w:font="Wingdings" w:char="F04A"/>
       </w:r>
     </w:p>
     <w:p/>
@@ -282,6 +238,7 @@
       <w:bookmarkStart w:id="0" w:name="_GoBack"/>
       <w:bookmarkEnd w:id="0"/>
     </w:p>
+    <w:p/>
     <w:sectPr>
       <w:footerReference w:type="default" r:id="rId10"/>
       <w:type w:val="continuous"/>
@@ -322,22 +279,30 @@
         <w:tab w:val="right" w:pos="9000"/>
       </w:tabs>
     </w:pPr>
-    <w:proofErr w:type="spellStart"/>
     <w:r>
-      <w:t>ßytemån</w:t>
+      <w:t xml:space="preserve">ßytemån / </w:t>
     </w:r>
-    <w:proofErr w:type="spellEnd"/>
     <w:r>
-      <w:t xml:space="preserve"> / </w:t>
+      <w:fldChar w:fldCharType="begin"/>
     </w:r>
-    <w:fldSimple w:instr=" FILENAME ">
-      <w:r>
-        <w:rPr>
-          <w:noProof/>
-        </w:rPr>
-        <w:t>chronoLeFur_2023.docx</w:t>
-      </w:r>
-    </w:fldSimple>
+    <w:r>
+      <w:instrText xml:space="preserve"> FILENAME </w:instrText>
+    </w:r>
+    <w:r>
+      <w:fldChar w:fldCharType="separate"/>
+    </w:r>
+    <w:r>
+      <w:rPr>
+        <w:noProof/>
+      </w:rPr>
+      <w:t>chronoLeFur_2023.docx</w:t>
+    </w:r>
+    <w:r>
+      <w:rPr>
+        <w:noProof/>
+      </w:rPr>
+      <w:fldChar w:fldCharType="end"/>
+    </w:r>
     <w:r>
       <w:tab/>
       <w:t xml:space="preserve">Page </w:t>
@@ -355,7 +320,7 @@
       <w:rPr>
         <w:noProof/>
       </w:rPr>
-      <w:t>2</w:t>
+      <w:t>1</w:t>
     </w:r>
     <w:r>
       <w:fldChar w:fldCharType="end"/>
@@ -5758,7 +5723,7 @@
 </file>
 
 <file path=customXml/itemProps1.xml><?xml version="1.0" encoding="utf-8"?>
-<ds:datastoreItem xmlns:ds="http://schemas.openxmlformats.org/officeDocument/2006/customXml" ds:itemID="{E7C9C597-73B0-43D0-987A-1AF7EF4FD6FC}">
+<ds:datastoreItem xmlns:ds="http://schemas.openxmlformats.org/officeDocument/2006/customXml" ds:itemID="{9CB084E4-A4C1-45C5-9DCD-B35D82C9BCAD}">
   <ds:schemaRefs>
     <ds:schemaRef ds:uri="http://schemas.openxmlformats.org/officeDocument/2006/bibliography"/>
   </ds:schemaRefs>

</xml_diff>